<commit_message>
wentao part for continuous delivery
</commit_message>
<xml_diff>
--- a/main Assessment/part1_draft.docx
+++ b/main Assessment/part1_draft.docx
@@ -18,7 +18,15 @@
         <w:rPr>
           <w:rFonts w:ascii="Cambria" w:hAnsi="Cambria"/>
         </w:rPr>
-        <w:t>nuous Delivery is a popular strategy adopted by most modern software</w:t>
+        <w:t>nuous Delivery is a po</w:t>
+      </w:r>
+      <w:bookmarkStart w:id="0" w:name="_GoBack"/>
+      <w:bookmarkEnd w:id="0"/>
+      <w:r>
+        <w:rPr>
+          <w:rFonts w:ascii="Cambria" w:hAnsi="Cambria"/>
+        </w:rPr>
+        <w:t>pular strategy adopted by most modern software</w:t>
       </w:r>
       <w:r>
         <w:rPr>
@@ -150,19 +158,7 @@
         <w:rPr>
           <w:rFonts w:ascii="Cambria" w:hAnsi="Cambria"/>
         </w:rPr>
-        <w:t xml:space="preserve">. Getting changes </w:t>
-      </w:r>
-      <w:r>
-        <w:rPr>
-          <w:rFonts w:ascii="Cambria" w:hAnsi="Cambria"/>
-        </w:rPr>
-        <w:t>into production</w:t>
-      </w:r>
-      <w:r>
-        <w:rPr>
-          <w:rFonts w:ascii="Cambria" w:hAnsi="Cambria"/>
-        </w:rPr>
-        <w:t xml:space="preserve"> requires the code to be sustainable, which means that the code should always in a deployable state. </w:t>
+        <w:t xml:space="preserve">. Getting changes into production requires the code to be sustainable, which means that the code should always in a deployable state. </w:t>
       </w:r>
       <w:r>
         <w:rPr>
@@ -198,13 +194,7 @@
         <w:rPr>
           <w:rFonts w:ascii="Cambria" w:hAnsi="Cambria"/>
         </w:rPr>
-        <w:t>nuous Delivery</w:t>
-      </w:r>
-      <w:r>
-        <w:rPr>
-          <w:rFonts w:ascii="Cambria" w:hAnsi="Cambria"/>
-        </w:rPr>
-        <w:t xml:space="preserve"> allows developers to get feedback from market in time, which improves software quality and releases better products. </w:t>
+        <w:t xml:space="preserve">nuous Delivery allows developers to get feedback from market in time, which improves software quality and releases better products. </w:t>
       </w:r>
     </w:p>
     <w:p>
@@ -253,19 +243,7 @@
         <w:rPr>
           <w:rFonts w:ascii="Cambria" w:hAnsi="Cambria"/>
         </w:rPr>
-        <w:t xml:space="preserve">from </w:t>
-      </w:r>
-      <w:r>
-        <w:rPr>
-          <w:rFonts w:ascii="Cambria" w:hAnsi="Cambria"/>
-        </w:rPr>
-        <w:t>Expedia advertising group</w:t>
-      </w:r>
-      <w:r>
-        <w:rPr>
-          <w:rFonts w:ascii="Cambria" w:hAnsi="Cambria"/>
-        </w:rPr>
-        <w:t xml:space="preserve">, to see practically how </w:t>
+        <w:t xml:space="preserve">from Expedia advertising group, to see practically how </w:t>
       </w:r>
       <w:r>
         <w:rPr>
@@ -277,47 +255,35 @@
         <w:rPr>
           <w:rFonts w:ascii="Cambria" w:hAnsi="Cambria"/>
         </w:rPr>
-        <w:t>nuous Delivery</w:t>
-      </w:r>
-      <w:r>
-        <w:rPr>
-          <w:rFonts w:ascii="Cambria" w:hAnsi="Cambria"/>
-        </w:rPr>
-        <w:t xml:space="preserve"> helps development work in big IT companies. </w:t>
-      </w:r>
-      <w:r>
-        <w:rPr>
-          <w:rFonts w:ascii="Cambria" w:hAnsi="Cambria"/>
-        </w:rPr>
-        <w:t>Conti</w:t>
-      </w:r>
-      <w:r>
-        <w:rPr>
-          <w:rFonts w:ascii="Cambria" w:hAnsi="Cambria"/>
-        </w:rPr>
-        <w:t>nuous Delivery</w:t>
-      </w:r>
-      <w:r>
-        <w:rPr>
-          <w:rFonts w:ascii="Cambria" w:hAnsi="Cambria"/>
-        </w:rPr>
-        <w:t xml:space="preserve"> </w:t>
-      </w:r>
-      <w:r>
-        <w:rPr>
-          <w:rFonts w:ascii="Cambria" w:hAnsi="Cambria" w:hint="eastAsia"/>
-        </w:rPr>
-        <w:t>is</w:t>
-      </w:r>
-      <w:r>
-        <w:rPr>
-          <w:rFonts w:ascii="Cambria" w:hAnsi="Cambria"/>
-        </w:rPr>
-        <w:t xml:space="preserve"> brought into effect basically under principle of </w:t>
-      </w:r>
-      <w:r>
-        <w:rPr>
-          <w:rFonts w:ascii="Cambria" w:hAnsi="Cambria" w:hint="eastAsia"/>
+        <w:t xml:space="preserve">nuous Delivery helps development work in big IT companies. </w:t>
+      </w:r>
+      <w:r>
+        <w:rPr>
+          <w:rFonts w:ascii="Cambria" w:hAnsi="Cambria"/>
+        </w:rPr>
+        <w:t xml:space="preserve">Expedia develop team mainly work under principle of </w:t>
+      </w:r>
+      <w:r>
+        <w:rPr>
+          <w:rFonts w:ascii="Cambria" w:hAnsi="Cambria"/>
+        </w:rPr>
+        <w:t>Scrum</w:t>
+      </w:r>
+      <w:r>
+        <w:rPr>
+          <w:rFonts w:ascii="Cambria" w:hAnsi="Cambria"/>
+        </w:rPr>
+        <w:t>, which</w:t>
+      </w:r>
+      <w:r>
+        <w:rPr>
+          <w:rFonts w:ascii="Cambria" w:hAnsi="Cambria"/>
+        </w:rPr>
+        <w:t xml:space="preserve"> is a development methodology for </w:t>
+      </w:r>
+      <w:r>
+        <w:rPr>
+          <w:rFonts w:ascii="Cambria" w:hAnsi="Cambria"/>
         </w:rPr>
         <w:t>a</w:t>
       </w:r>
@@ -325,36 +291,6 @@
         <w:rPr>
           <w:rFonts w:ascii="Cambria" w:hAnsi="Cambria"/>
         </w:rPr>
-        <w:t>gile</w:t>
-      </w:r>
-      <w:r>
-        <w:rPr>
-          <w:rFonts w:ascii="Cambria" w:hAnsi="Cambria"/>
-        </w:rPr>
-        <w:t xml:space="preserve"> </w:t>
-      </w:r>
-      <w:r>
-        <w:rPr>
-          <w:rFonts w:ascii="Cambria" w:hAnsi="Cambria"/>
-        </w:rPr>
-        <w:t>framework</w:t>
-      </w:r>
-      <w:r>
-        <w:rPr>
-          <w:rFonts w:ascii="Cambria" w:hAnsi="Cambria"/>
-        </w:rPr>
-        <w:t xml:space="preserve"> and Scrum. Scrum is a development methodology for </w:t>
-      </w:r>
-      <w:r>
-        <w:rPr>
-          <w:rFonts w:ascii="Cambria" w:hAnsi="Cambria"/>
-        </w:rPr>
-        <w:t>a</w:t>
-      </w:r>
-      <w:r>
-        <w:rPr>
-          <w:rFonts w:ascii="Cambria" w:hAnsi="Cambria"/>
-        </w:rPr>
         <w:t xml:space="preserve">gile </w:t>
       </w:r>
       <w:r>
@@ -367,7 +303,25 @@
         <w:rPr>
           <w:rFonts w:ascii="Cambria" w:hAnsi="Cambria"/>
         </w:rPr>
-        <w:t xml:space="preserve">includes PO, Scrum Master, and development team. It aims at </w:t>
+        <w:t>requires a</w:t>
+      </w:r>
+      <w:r>
+        <w:rPr>
+          <w:rFonts w:ascii="Cambria" w:hAnsi="Cambria"/>
+        </w:rPr>
+        <w:t xml:space="preserve"> PO, </w:t>
+      </w:r>
+      <w:r>
+        <w:rPr>
+          <w:rFonts w:ascii="Cambria" w:hAnsi="Cambria"/>
+        </w:rPr>
+        <w:t xml:space="preserve">a </w:t>
+      </w:r>
+      <w:r>
+        <w:rPr>
+          <w:rFonts w:ascii="Cambria" w:hAnsi="Cambria"/>
+        </w:rPr>
+        <w:t xml:space="preserve">Scrum Master, and development team. It aims at </w:t>
       </w:r>
       <w:r>
         <w:rPr>
@@ -385,55 +339,19 @@
         <w:rPr>
           <w:rFonts w:ascii="Cambria" w:hAnsi="Cambria"/>
         </w:rPr>
-        <w:t xml:space="preserve"> to emerging requirements, and to adapt to evolving technologies and changes in market conditions.</w:t>
-      </w:r>
-      <w:r>
-        <w:rPr>
-          <w:rFonts w:ascii="Cambria" w:hAnsi="Cambria"/>
-        </w:rPr>
-        <w:t xml:space="preserve"> </w:t>
-      </w:r>
-      <w:r>
-        <w:rPr>
-          <w:rFonts w:ascii="Cambria" w:hAnsi="Cambria"/>
-        </w:rPr>
-        <w:t>As a</w:t>
-      </w:r>
-      <w:r>
-        <w:rPr>
-          <w:rFonts w:ascii="Cambria" w:hAnsi="Cambria"/>
-        </w:rPr>
-        <w:t xml:space="preserve"> </w:t>
-      </w:r>
-      <w:r>
-        <w:rPr>
-          <w:rFonts w:ascii="Cambria" w:hAnsi="Cambria"/>
-        </w:rPr>
-        <w:t>global travel technology company</w:t>
-      </w:r>
-      <w:r>
-        <w:rPr>
-          <w:rFonts w:ascii="Cambria" w:hAnsi="Cambria"/>
-        </w:rPr>
-        <w:t xml:space="preserve">, the development team of Expedia has large number of unfinished tasks and projects. </w:t>
-      </w:r>
-      <w:r>
-        <w:rPr>
-          <w:rFonts w:ascii="Cambria" w:hAnsi="Cambria"/>
-        </w:rPr>
-        <w:t>All of those tasks are conducted in</w:t>
-      </w:r>
-      <w:r>
-        <w:rPr>
-          <w:rFonts w:ascii="Cambria" w:hAnsi="Cambria"/>
-        </w:rPr>
-        <w:t xml:space="preserve"> the</w:t>
-      </w:r>
-      <w:r>
-        <w:rPr>
-          <w:rFonts w:ascii="Cambria" w:hAnsi="Cambria"/>
-        </w:rPr>
-        <w:t xml:space="preserve"> form of Scrum. </w:t>
+        <w:t xml:space="preserve"> to emerging requirements, and to adapt to evolving technologies and changes in market conditions</w:t>
+      </w:r>
+      <w:r>
+        <w:rPr>
+          <w:rFonts w:ascii="Cambria" w:hAnsi="Cambria"/>
+        </w:rPr>
+        <w:t xml:space="preserve"> [2]</w:t>
+      </w:r>
+      <w:r>
+        <w:rPr>
+          <w:rFonts w:ascii="Cambria" w:hAnsi="Cambria"/>
+        </w:rPr>
+        <w:t xml:space="preserve">. </w:t>
       </w:r>
     </w:p>
     <w:p>
@@ -452,13 +370,7 @@
         <w:rPr>
           <w:rFonts w:ascii="Cambria" w:hAnsi="Cambria"/>
         </w:rPr>
-        <w:t xml:space="preserve">some teams in </w:t>
-      </w:r>
-      <w:r>
-        <w:rPr>
-          <w:rFonts w:ascii="Cambria" w:hAnsi="Cambria"/>
-        </w:rPr>
-        <w:t>Expedia</w:t>
+        <w:t>some teams in Expedia</w:t>
       </w:r>
       <w:r>
         <w:rPr>
@@ -512,25 +424,7 @@
         <w:rPr>
           <w:rFonts w:ascii="Cambria" w:hAnsi="Cambria"/>
         </w:rPr>
-        <w:t xml:space="preserve">ingo, </w:t>
-      </w:r>
-      <w:r>
-        <w:rPr>
-          <w:rFonts w:ascii="Cambria" w:hAnsi="Cambria"/>
-        </w:rPr>
-        <w:t xml:space="preserve">which is also a </w:t>
-      </w:r>
-      <w:r>
-        <w:rPr>
-          <w:rFonts w:ascii="Cambria" w:hAnsi="Cambria"/>
-        </w:rPr>
-        <w:t>project management software</w:t>
-      </w:r>
-      <w:r>
-        <w:rPr>
-          <w:rFonts w:ascii="Cambria" w:hAnsi="Cambria"/>
-        </w:rPr>
-        <w:t xml:space="preserve">. He introduced how development teams make use of Jira as an example. Since teams are </w:t>
+        <w:t xml:space="preserve">ingo, which is also a project management software. He introduced how development teams make use of Jira as an example. Since teams are </w:t>
       </w:r>
       <w:r>
         <w:rPr>
@@ -578,13 +472,7 @@
         <w:rPr>
           <w:rFonts w:ascii="Cambria" w:hAnsi="Cambria"/>
         </w:rPr>
-        <w:t>R</w:t>
-      </w:r>
-      <w:r>
-        <w:rPr>
-          <w:rFonts w:ascii="Cambria" w:hAnsi="Cambria"/>
-        </w:rPr>
-        <w:t>equirements</w:t>
+        <w:t>Requirements</w:t>
       </w:r>
       <w:r>
         <w:rPr>
@@ -608,25 +496,7 @@
         <w:rPr>
           <w:rFonts w:ascii="Cambria" w:hAnsi="Cambria"/>
         </w:rPr>
-        <w:t xml:space="preserve">ecification of outcoming product. </w:t>
-      </w:r>
-      <w:r>
-        <w:rPr>
-          <w:rFonts w:ascii="Cambria" w:hAnsi="Cambria"/>
-        </w:rPr>
-        <w:t>Some tasks derived by requirements are incrementally</w:t>
-      </w:r>
-      <w:r>
-        <w:rPr>
-          <w:rFonts w:ascii="Cambria" w:hAnsi="Cambria"/>
-        </w:rPr>
-        <w:t>,</w:t>
-      </w:r>
-      <w:r>
-        <w:rPr>
-          <w:rFonts w:ascii="Cambria" w:hAnsi="Cambria"/>
-        </w:rPr>
-        <w:t xml:space="preserve"> which requires achieving a large goal step by step, hence they can be, and should be divided into multiple smaller tasks. Therefore, different</w:t>
+        <w:t>ecification of outcoming product.</w:t>
       </w:r>
       <w:r>
         <w:rPr>
@@ -638,13 +508,19 @@
         <w:rPr>
           <w:rFonts w:ascii="Cambria" w:hAnsi="Cambria"/>
         </w:rPr>
-        <w:t>requirements</w:t>
-      </w:r>
-      <w:r>
-        <w:rPr>
-          <w:rFonts w:ascii="Cambria" w:hAnsi="Cambria"/>
-        </w:rPr>
-        <w:t xml:space="preserve"> can be</w:t>
+        <w:t>D</w:t>
+      </w:r>
+      <w:r>
+        <w:rPr>
+          <w:rFonts w:ascii="Cambria" w:hAnsi="Cambria"/>
+        </w:rPr>
+        <w:t>ifferent</w:t>
+      </w:r>
+      <w:r>
+        <w:rPr>
+          <w:rFonts w:ascii="Cambria" w:hAnsi="Cambria"/>
+        </w:rPr>
+        <w:t xml:space="preserve"> requirements can be</w:t>
       </w:r>
       <w:r>
         <w:rPr>
@@ -686,108 +562,365 @@
         <w:rPr>
           <w:rFonts w:ascii="Cambria" w:hAnsi="Cambria"/>
         </w:rPr>
-        <w:t xml:space="preserve">of </w:t>
-      </w:r>
-      <w:r>
-        <w:rPr>
-          <w:rFonts w:ascii="Cambria" w:hAnsi="Cambria"/>
-        </w:rPr>
-        <w:t>requirements</w:t>
-      </w:r>
-      <w:r>
-        <w:rPr>
-          <w:rFonts w:ascii="Cambria" w:hAnsi="Cambria"/>
-        </w:rPr>
-        <w:t xml:space="preserve"> in descent order. </w:t>
-      </w:r>
-      <w:r>
-        <w:rPr>
-          <w:rFonts w:ascii="Cambria" w:hAnsi="Cambria"/>
-        </w:rPr>
-        <w:t xml:space="preserve">Each of </w:t>
-      </w:r>
-      <w:r>
-        <w:rPr>
-          <w:rFonts w:ascii="Cambria" w:hAnsi="Cambria"/>
-        </w:rPr>
-        <w:t xml:space="preserve">epics, stories, </w:t>
-      </w:r>
-      <w:r>
-        <w:rPr>
-          <w:rFonts w:ascii="Cambria" w:hAnsi="Cambria"/>
-        </w:rPr>
-        <w:t>and</w:t>
-      </w:r>
-      <w:r>
-        <w:rPr>
-          <w:rFonts w:ascii="Cambria" w:hAnsi="Cambria"/>
-        </w:rPr>
-        <w:t xml:space="preserve"> tasks</w:t>
-      </w:r>
-      <w:r>
-        <w:rPr>
-          <w:rFonts w:ascii="Cambria" w:hAnsi="Cambria"/>
-        </w:rPr>
-        <w:t xml:space="preserve"> is assigned to different Scrums, </w:t>
-      </w:r>
-      <w:r>
-        <w:rPr>
-          <w:rFonts w:ascii="Cambria" w:hAnsi="Cambria"/>
-        </w:rPr>
-        <w:t xml:space="preserve">through the “tasking and </w:t>
-      </w:r>
-      <w:r>
-        <w:rPr>
-          <w:rFonts w:ascii="Cambria" w:hAnsi="Cambria"/>
-          <w:color w:val="FF0000"/>
-        </w:rPr>
-        <w:t>(?)</w:t>
-      </w:r>
-      <w:r>
-        <w:rPr>
-          <w:rFonts w:ascii="Cambria" w:hAnsi="Cambria"/>
-        </w:rPr>
-        <w:t xml:space="preserve"> meeting”, which allow developers understand the task size, what is requested and what is expected. </w:t>
-      </w:r>
-      <w:r>
-        <w:rPr>
-          <w:rFonts w:ascii="Cambria" w:hAnsi="Cambria"/>
-        </w:rPr>
-        <w:t xml:space="preserve">Furthermore, </w:t>
-      </w:r>
-      <w:r>
-        <w:rPr>
-          <w:rFonts w:ascii="Cambria" w:hAnsi="Cambria"/>
-        </w:rPr>
-        <w:t xml:space="preserve">A </w:t>
-      </w:r>
-      <w:r>
-        <w:rPr>
-          <w:rFonts w:ascii="Cambria" w:hAnsi="Cambria"/>
-        </w:rPr>
-        <w:t xml:space="preserve">fixed </w:t>
-      </w:r>
-      <w:r>
-        <w:rPr>
-          <w:rFonts w:ascii="Cambria" w:hAnsi="Cambria"/>
-        </w:rPr>
-        <w:t xml:space="preserve">bi-weekly Sprint </w:t>
-      </w:r>
-      <w:r>
-        <w:rPr>
-          <w:rFonts w:ascii="Cambria" w:hAnsi="Cambria"/>
-        </w:rPr>
-        <w:t xml:space="preserve">is also a component in Scrum in Expedia. </w:t>
+        <w:t xml:space="preserve">of requirements in descent order. </w:t>
+      </w:r>
+      <w:r>
+        <w:rPr>
+          <w:rFonts w:ascii="Cambria" w:hAnsi="Cambria"/>
+        </w:rPr>
+        <w:t xml:space="preserve">Each of epics, stories, and tasks is assigned to different Scrums, </w:t>
+      </w:r>
+      <w:r>
+        <w:rPr>
+          <w:rFonts w:ascii="Cambria" w:hAnsi="Cambria"/>
+        </w:rPr>
+        <w:t xml:space="preserve">through the “tasking meeting”, which allow developers understand the task size, what is requested and what is expected. </w:t>
       </w:r>
     </w:p>
     <w:p>
       <w:pPr>
         <w:rPr>
+          <w:rFonts w:ascii="Cambria" w:hAnsi="Cambria"/>
+        </w:rPr>
+      </w:pPr>
+      <w:r>
+        <w:rPr>
+          <w:rFonts w:ascii="Cambria" w:hAnsi="Cambria"/>
+        </w:rPr>
+        <w:t xml:space="preserve">A </w:t>
+      </w:r>
+      <w:r>
+        <w:rPr>
+          <w:rFonts w:ascii="Cambria" w:hAnsi="Cambria"/>
+        </w:rPr>
+        <w:t xml:space="preserve">fixed </w:t>
+      </w:r>
+      <w:r>
+        <w:rPr>
+          <w:rFonts w:ascii="Cambria" w:hAnsi="Cambria"/>
+        </w:rPr>
+        <w:t xml:space="preserve">bi-weekly Sprint </w:t>
+      </w:r>
+      <w:r>
+        <w:rPr>
+          <w:rFonts w:ascii="Cambria" w:hAnsi="Cambria"/>
+        </w:rPr>
+        <w:t xml:space="preserve">is also a component in Scrum in Expedia. </w:t>
+      </w:r>
+      <w:r>
+        <w:rPr>
+          <w:rFonts w:ascii="Cambria" w:hAnsi="Cambria"/>
+        </w:rPr>
+        <w:t>Previously, because of the fact that Expedia</w:t>
+      </w:r>
+      <w:r>
+        <w:rPr>
+          <w:rFonts w:ascii="Cambria" w:hAnsi="Cambria"/>
+        </w:rPr>
+        <w:t xml:space="preserve"> website updates</w:t>
+      </w:r>
+      <w:r>
+        <w:rPr>
+          <w:rFonts w:ascii="Cambria" w:hAnsi="Cambria"/>
+        </w:rPr>
+        <w:t xml:space="preserve"> ha</w:t>
+      </w:r>
+      <w:r>
+        <w:rPr>
+          <w:rFonts w:ascii="Cambria" w:hAnsi="Cambria"/>
+        </w:rPr>
+        <w:t>ve</w:t>
+      </w:r>
+      <w:r>
+        <w:rPr>
+          <w:rFonts w:ascii="Cambria" w:hAnsi="Cambria"/>
+        </w:rPr>
+        <w:t xml:space="preserve"> a weekly release strategy, any bug fix and small changes have to be conduct at the </w:t>
+      </w:r>
+      <w:r>
+        <w:rPr>
+          <w:rFonts w:ascii="Cambria" w:hAnsi="Cambria"/>
+        </w:rPr>
+        <w:t>end</w:t>
+      </w:r>
+      <w:r>
+        <w:rPr>
+          <w:rFonts w:ascii="Cambria" w:hAnsi="Cambria"/>
+        </w:rPr>
+        <w:t xml:space="preserve"> of that two weeks</w:t>
+      </w:r>
+      <w:r>
+        <w:rPr>
+          <w:rFonts w:ascii="Cambria" w:hAnsi="Cambria"/>
+        </w:rPr>
+        <w:t xml:space="preserve">, and developers usually address everything </w:t>
+      </w:r>
+      <w:r>
+        <w:rPr>
+          <w:rFonts w:ascii="Cambria" w:hAnsi="Cambria"/>
+        </w:rPr>
+        <w:t>discuss</w:t>
+      </w:r>
+      <w:r>
+        <w:rPr>
+          <w:rFonts w:ascii="Cambria" w:hAnsi="Cambria"/>
+        </w:rPr>
+        <w:t>ed</w:t>
+      </w:r>
+      <w:r>
+        <w:rPr>
+          <w:rFonts w:ascii="Cambria" w:hAnsi="Cambria"/>
+        </w:rPr>
+        <w:t xml:space="preserve"> on Sprint</w:t>
+      </w:r>
+      <w:r>
+        <w:rPr>
+          <w:rFonts w:ascii="Cambria" w:hAnsi="Cambria"/>
+        </w:rPr>
+        <w:t xml:space="preserve"> within a small period just before the deployment, which</w:t>
+      </w:r>
+      <w:r>
+        <w:rPr>
+          <w:rFonts w:ascii="Cambria" w:hAnsi="Cambria"/>
+        </w:rPr>
+        <w:t xml:space="preserve"> </w:t>
+      </w:r>
+      <w:r>
+        <w:rPr>
+          <w:rFonts w:ascii="Cambria" w:hAnsi="Cambria"/>
+        </w:rPr>
+        <w:t>is</w:t>
+      </w:r>
+      <w:r>
+        <w:rPr>
+          <w:rFonts w:ascii="Cambria" w:hAnsi="Cambria"/>
+        </w:rPr>
+        <w:t xml:space="preserve"> not efficient for product development. </w:t>
+      </w:r>
+      <w:r>
+        <w:rPr>
+          <w:rFonts w:ascii="Cambria" w:hAnsi="Cambria"/>
+        </w:rPr>
+        <w:t xml:space="preserve">Specifically, He told that the deployment day for Expedia is Wednesday weekly, and there is a “cut-off time” on Tuesdays that every change made by that time will be deployed to the latest version of their website. This strategy has an obvious drawback that if some new features have to be added, or some emerging bug fix need to be conducted, which is so important that cannot wait until next deployment day, </w:t>
+      </w:r>
+      <w:r>
+        <w:rPr>
+          <w:rFonts w:ascii="Cambria" w:hAnsi="Cambria"/>
+        </w:rPr>
+        <w:t xml:space="preserve">then it becomes a catastrophe. </w:t>
+      </w:r>
+      <w:r>
+        <w:rPr>
+          <w:rFonts w:ascii="Cambria" w:hAnsi="Cambria"/>
+        </w:rPr>
+        <w:t>That bug needs to experience a complicated process of fixing, integration, approved by</w:t>
+      </w:r>
+      <w:r>
+        <w:rPr>
+          <w:rFonts w:ascii="Cambria" w:hAnsi="Cambria"/>
+        </w:rPr>
+        <w:t xml:space="preserve"> manager and project director</w:t>
+      </w:r>
+      <w:r>
+        <w:rPr>
+          <w:rFonts w:ascii="Cambria" w:hAnsi="Cambria"/>
+        </w:rPr>
+        <w:t xml:space="preserve">, and finally build the implementation from head to tail before deployment. Normally small sub-deployment won’t be approved by </w:t>
+      </w:r>
+      <w:r>
+        <w:rPr>
+          <w:rFonts w:ascii="Cambria" w:hAnsi="Cambria"/>
+        </w:rPr>
+        <w:t>director</w:t>
+      </w:r>
+      <w:r>
+        <w:rPr>
+          <w:rFonts w:ascii="Cambria" w:hAnsi="Cambria"/>
+        </w:rPr>
+        <w:t>, instead the team will perform some security tricks such as shut down that particular service for a week</w:t>
+      </w:r>
+      <w:r>
+        <w:rPr>
           <w:rFonts w:ascii="Cambria" w:hAnsi="Cambria" w:hint="eastAsia"/>
         </w:rPr>
+        <w:t xml:space="preserve"> </w:t>
+      </w:r>
+      <w:r>
+        <w:rPr>
+          <w:rFonts w:ascii="Cambria" w:hAnsi="Cambria"/>
+        </w:rPr>
+        <w:t xml:space="preserve">by switching flags. </w:t>
+      </w:r>
+    </w:p>
+    <w:p>
+      <w:pPr>
+        <w:rPr>
+          <w:rFonts w:ascii="Cambria" w:hAnsi="Cambria"/>
+        </w:rPr>
       </w:pPr>
-      <w:bookmarkStart w:id="0" w:name="_GoBack"/>
-      <w:bookmarkEnd w:id="0"/>
+      <w:r>
+        <w:rPr>
+          <w:rFonts w:ascii="Cambria" w:hAnsi="Cambria" w:hint="eastAsia"/>
+        </w:rPr>
+        <w:t>A</w:t>
+      </w:r>
+      <w:r>
+        <w:rPr>
+          <w:rFonts w:ascii="Cambria" w:hAnsi="Cambria"/>
+        </w:rPr>
+        <w:t xml:space="preserve">fter using continuous delivery, such bug fixing </w:t>
+      </w:r>
+      <w:r>
+        <w:rPr>
+          <w:rFonts w:ascii="Cambria" w:hAnsi="Cambria"/>
+        </w:rPr>
+        <w:t>problem</w:t>
+      </w:r>
+      <w:r>
+        <w:rPr>
+          <w:rFonts w:ascii="Cambria" w:hAnsi="Cambria"/>
+        </w:rPr>
+        <w:t xml:space="preserve"> becomes a lot easier</w:t>
+      </w:r>
+      <w:r>
+        <w:rPr>
+          <w:rFonts w:ascii="Cambria" w:hAnsi="Cambria"/>
+        </w:rPr>
+        <w:t xml:space="preserve">. </w:t>
+      </w:r>
+      <w:r>
+        <w:rPr>
+          <w:rFonts w:ascii="Cambria" w:hAnsi="Cambria"/>
+        </w:rPr>
+        <w:t xml:space="preserve">Take their mobile web page for instance, </w:t>
+      </w:r>
+      <w:r>
+        <w:rPr>
+          <w:rFonts w:ascii="Cambria" w:hAnsi="Cambria"/>
+        </w:rPr>
+        <w:t xml:space="preserve">developer only needs to push a change to the git repository and waits until that change to be deployed. The build pipeline can automatically </w:t>
+      </w:r>
+      <w:r>
+        <w:rPr>
+          <w:rFonts w:ascii="Cambria" w:hAnsi="Cambria" w:hint="eastAsia"/>
+        </w:rPr>
+        <w:t>m</w:t>
+      </w:r>
+      <w:r>
+        <w:rPr>
+          <w:rFonts w:ascii="Cambria" w:hAnsi="Cambria"/>
+        </w:rPr>
+        <w:t>onitor every commit that developer pushes and begin building. Afterwards</w:t>
+      </w:r>
+      <w:r>
+        <w:rPr>
+          <w:rFonts w:ascii="Cambria" w:hAnsi="Cambria"/>
+        </w:rPr>
+        <w:t>,</w:t>
+      </w:r>
+      <w:r>
+        <w:rPr>
+          <w:rFonts w:ascii="Cambria" w:hAnsi="Cambria"/>
+        </w:rPr>
+        <w:t xml:space="preserve"> it will conduct automated test</w:t>
+      </w:r>
+      <w:r>
+        <w:rPr>
+          <w:rFonts w:ascii="Cambria" w:hAnsi="Cambria"/>
+        </w:rPr>
+        <w:t>s</w:t>
+      </w:r>
+      <w:r>
+        <w:rPr>
+          <w:rFonts w:ascii="Cambria" w:hAnsi="Cambria"/>
+        </w:rPr>
+        <w:t xml:space="preserve"> </w:t>
+      </w:r>
+      <w:r>
+        <w:rPr>
+          <w:rFonts w:ascii="Cambria" w:hAnsi="Cambria"/>
+        </w:rPr>
+        <w:lastRenderedPageBreak/>
+        <w:t xml:space="preserve">that </w:t>
+      </w:r>
+      <w:r>
+        <w:rPr>
+          <w:rFonts w:ascii="Cambria" w:hAnsi="Cambria"/>
+        </w:rPr>
+        <w:t xml:space="preserve">the team set in advanced, such as unit test, integration test, and squash test (simulating user clicks). Finally, it will perform automated deployment, and the change will be push to cloud and allow user to see the latest Expedia mobile page immediately. </w:t>
+      </w:r>
+      <w:r>
+        <w:rPr>
+          <w:rFonts w:ascii="Cambria" w:hAnsi="Cambria"/>
+        </w:rPr>
+        <w:t xml:space="preserve">It is apparent that using changing into such software development strategy is potentially </w:t>
+      </w:r>
+      <w:r>
+        <w:rPr>
+          <w:rFonts w:ascii="Cambria" w:hAnsi="Cambria" w:hint="eastAsia"/>
+        </w:rPr>
+        <w:t>ri</w:t>
+      </w:r>
+      <w:r>
+        <w:rPr>
+          <w:rFonts w:ascii="Cambria" w:hAnsi="Cambria"/>
+        </w:rPr>
+        <w:t xml:space="preserve">sky, as if someone’s push causes small problems, it will directly deliver to user’s hand and more severely affect functionality from other parts. Therefore, it requires every developer to </w:t>
+      </w:r>
+      <w:r>
+        <w:rPr>
+          <w:rFonts w:ascii="Cambria" w:hAnsi="Cambria" w:hint="eastAsia"/>
+        </w:rPr>
+        <w:t>b</w:t>
+      </w:r>
+      <w:r>
+        <w:rPr>
+          <w:rFonts w:ascii="Cambria" w:hAnsi="Cambria"/>
+        </w:rPr>
+        <w:t xml:space="preserve">ear a high responsibility that every single commit they push represents the entire Expedia company. Specifically, it requires the code in their hands should be production ready at any time and take ownership of what they are doing. There are also push review team to </w:t>
+      </w:r>
+      <w:r>
+        <w:rPr>
+          <w:rFonts w:ascii="Cambria" w:hAnsi="Cambria"/>
+        </w:rPr>
+        <w:t xml:space="preserve">test code in an extremely careful manner before pushing to examine potential possibility about performance decay. Moreover, there are various monitoring parameters recorded on pipeline, such as </w:t>
+      </w:r>
+      <w:r>
+        <w:rPr>
+          <w:rFonts w:ascii="Cambria" w:hAnsi="Cambria" w:hint="eastAsia"/>
+        </w:rPr>
+        <w:t>we</w:t>
+      </w:r>
+      <w:r>
+        <w:rPr>
+          <w:rFonts w:ascii="Cambria" w:hAnsi="Cambria"/>
+        </w:rPr>
+        <w:t xml:space="preserve">bpage loading speed. If such parameters decrease dramatically after a particular push, there will be a </w:t>
+      </w:r>
+      <w:r>
+        <w:rPr>
+          <w:rFonts w:ascii="Cambria" w:hAnsi="Cambria"/>
+        </w:rPr>
+        <w:t>caveat</w:t>
+      </w:r>
+      <w:r>
+        <w:rPr>
+          <w:rFonts w:ascii="Cambria" w:hAnsi="Cambria"/>
+        </w:rPr>
+        <w:t xml:space="preserve"> prompted to reminded that developer to revert if necessary. If every developer can be carefully enough and make sufficient test before push and every team </w:t>
+      </w:r>
+      <w:r>
+        <w:rPr>
+          <w:rFonts w:ascii="Cambria" w:hAnsi="Cambria" w:hint="eastAsia"/>
+        </w:rPr>
+        <w:t>work</w:t>
+      </w:r>
+      <w:r>
+        <w:rPr>
+          <w:rFonts w:ascii="Cambria" w:hAnsi="Cambria"/>
+        </w:rPr>
+        <w:t xml:space="preserve">s stably, then it is a highly efficient and robust developing system. </w:t>
+      </w:r>
     </w:p>
     <w:sectPr>
       <w:pgSz w:w="11900" w:h="16840"/>

</xml_diff>